<commit_message>
Add ETL metadata schema script and an utility spread sheet for load/unload data from database
</commit_message>
<xml_diff>
--- a/ETL作业定义工作表使用说明.docx
+++ b/ETL作业定义工作表使用说明.docx
@@ -8,13 +8,13 @@
         <w:ind w:firstLineChars="0" w:firstLine="0"/>
       </w:pPr>
       <w:r>
+        <w:t>数据</w:t>
+      </w:r>
+      <w:r>
         <w:rPr>
           <w:rFonts w:hint="eastAsia"/>
         </w:rPr>
-        <w:t>导入</w:t>
-      </w:r>
-      <w:r>
-        <w:t>数据</w:t>
+        <w:t>结构</w:t>
       </w:r>
     </w:p>
     <w:p>
@@ -56,10 +56,10 @@
         <w:tblLook w:val="04A0" w:firstRow="1" w:lastRow="0" w:firstColumn="1" w:lastColumn="0" w:noHBand="0" w:noVBand="1"/>
       </w:tblPr>
       <w:tblGrid>
-        <w:gridCol w:w="1864"/>
-        <w:gridCol w:w="1817"/>
-        <w:gridCol w:w="709"/>
-        <w:gridCol w:w="3906"/>
+        <w:gridCol w:w="2067"/>
+        <w:gridCol w:w="1749"/>
+        <w:gridCol w:w="694"/>
+        <w:gridCol w:w="3786"/>
       </w:tblGrid>
       <w:tr>
         <w:tc>
@@ -70,9 +70,6 @@
           <w:p>
             <w:pPr>
               <w:pStyle w:val="a5"/>
-              <w:rPr>
-                <w:rFonts w:hint="eastAsia"/>
-              </w:rPr>
             </w:pPr>
             <w:r>
               <w:rPr>
@@ -90,9 +87,6 @@
           <w:p>
             <w:pPr>
               <w:pStyle w:val="a5"/>
-              <w:rPr>
-                <w:rFonts w:hint="eastAsia"/>
-              </w:rPr>
             </w:pPr>
             <w:r>
               <w:rPr>
@@ -113,9 +107,6 @@
           <w:p>
             <w:pPr>
               <w:pStyle w:val="a5"/>
-              <w:rPr>
-                <w:rFonts w:hint="eastAsia"/>
-              </w:rPr>
             </w:pPr>
             <w:r>
               <w:rPr>
@@ -124,7 +115,7 @@
               <w:t>是否</w:t>
             </w:r>
             <w:r>
-              <w:t>需导入</w:t>
+              <w:t>导入</w:t>
             </w:r>
           </w:p>
         </w:tc>
@@ -136,9 +127,6 @@
           <w:p>
             <w:pPr>
               <w:pStyle w:val="a5"/>
-              <w:rPr>
-                <w:rFonts w:hint="eastAsia"/>
-              </w:rPr>
             </w:pPr>
             <w:r>
               <w:rPr>
@@ -157,9 +145,6 @@
           <w:p>
             <w:pPr>
               <w:pStyle w:val="a5"/>
-              <w:rPr>
-                <w:rFonts w:hint="eastAsia"/>
-              </w:rPr>
             </w:pPr>
             <w:r>
               <w:t>src_table_analysis</w:t>
@@ -173,9 +158,6 @@
           <w:p>
             <w:pPr>
               <w:pStyle w:val="a5"/>
-              <w:rPr>
-                <w:rFonts w:hint="eastAsia"/>
-              </w:rPr>
             </w:pPr>
             <w:r>
               <w:rPr>
@@ -195,9 +177,6 @@
           <w:p>
             <w:pPr>
               <w:pStyle w:val="a5"/>
-              <w:rPr>
-                <w:rFonts w:hint="eastAsia"/>
-              </w:rPr>
             </w:pPr>
             <w:r>
               <w:rPr>
@@ -237,9 +216,6 @@
           <w:p>
             <w:pPr>
               <w:pStyle w:val="a5"/>
-              <w:rPr>
-                <w:rFonts w:hint="eastAsia"/>
-              </w:rPr>
             </w:pPr>
             <w:r>
               <w:rPr>
@@ -291,9 +267,6 @@
           <w:p>
             <w:pPr>
               <w:pStyle w:val="a5"/>
-              <w:rPr>
-                <w:rFonts w:hint="eastAsia"/>
-              </w:rPr>
             </w:pPr>
             <w:r>
               <w:rPr>
@@ -315,21 +288,12 @@
           <w:p>
             <w:pPr>
               <w:pStyle w:val="a5"/>
-              <w:rPr>
-                <w:rFonts w:hint="eastAsia"/>
-              </w:rPr>
-            </w:pPr>
-            <w:r>
-              <w:t>e</w:t>
-            </w:r>
-            <w:r>
-              <w:rPr>
-                <w:rFonts w:hint="eastAsia"/>
-              </w:rPr>
-              <w:t>tl_</w:t>
-            </w:r>
-            <w:r>
-              <w:t>tasks</w:t>
+            </w:pPr>
+            <w:r>
+              <w:rPr>
+                <w:rFonts w:hint="eastAsia"/>
+              </w:rPr>
+              <w:t>src_column_analysis</w:t>
             </w:r>
           </w:p>
         </w:tc>
@@ -348,13 +312,16 @@
               <w:rPr>
                 <w:rFonts w:hint="eastAsia"/>
               </w:rPr>
-              <w:t>ETL</w:t>
-            </w:r>
-            <w:r>
-              <w:rPr>
-                <w:rFonts w:hint="eastAsia"/>
-              </w:rPr>
-              <w:t>任务</w:t>
+              <w:t>源系统</w:t>
+            </w:r>
+            <w:r>
+              <w:t>资源机分析</w:t>
+            </w:r>
+            <w:r>
+              <w:rPr>
+                <w:rFonts w:hint="eastAsia"/>
+              </w:rPr>
+              <w:t>结果</w:t>
             </w:r>
             <w:r>
               <w:t>表</w:t>
@@ -376,7 +343,7 @@
               <w:rPr>
                 <w:rFonts w:hint="eastAsia"/>
               </w:rPr>
-              <w:t>否</w:t>
+              <w:t>是</w:t>
             </w:r>
           </w:p>
         </w:tc>
@@ -395,51 +362,38 @@
               <w:t>存放</w:t>
             </w:r>
             <w:r>
-              <w:t>ETL</w:t>
-            </w:r>
-            <w:r>
-              <w:rPr>
-                <w:rFonts w:hint="eastAsia"/>
-              </w:rPr>
-              <w:t>映射</w:t>
-            </w:r>
-            <w:r>
-              <w:t>任务属性，一般每一张需要加载的仓库表</w:t>
-            </w:r>
-            <w:r>
-              <w:rPr>
-                <w:rFonts w:hint="eastAsia"/>
-              </w:rPr>
-              <w:t>对应一个</w:t>
-            </w:r>
-            <w:r>
-              <w:t>ETL</w:t>
-            </w:r>
-            <w:r>
-              <w:t>映射任务。</w:t>
-            </w:r>
-            <w:r>
-              <w:rPr>
-                <w:rFonts w:hint="eastAsia"/>
-              </w:rPr>
-              <w:t>其中</w:t>
-            </w:r>
-            <w:r>
-              <w:t>必填项包括：</w:t>
-            </w:r>
-          </w:p>
-          <w:p>
-            <w:pPr>
-              <w:pStyle w:val="a5"/>
-              <w:rPr>
-                <w:rFonts w:hint="eastAsia"/>
-              </w:rPr>
-            </w:pPr>
-            <w:r>
-              <w:rPr>
-                <w:rFonts w:hint="eastAsia"/>
-              </w:rPr>
-              <w:t>task_name</w:t>
+              <w:t>源系统各表的字段级属性。其中</w:t>
+            </w:r>
+            <w:r>
+              <w:rPr>
+                <w:rFonts w:hint="eastAsia"/>
+              </w:rPr>
+              <w:t>必填项</w:t>
+            </w:r>
+            <w:r>
+              <w:t>包括：</w:t>
+            </w:r>
+          </w:p>
+          <w:p>
+            <w:pPr>
+              <w:pStyle w:val="a5"/>
+              <w:rPr>
+                <w:rFonts w:hint="eastAsia"/>
+              </w:rPr>
+            </w:pPr>
+            <w:r>
+              <w:rPr>
+                <w:rFonts w:hint="eastAsia"/>
+              </w:rPr>
+              <w:t>column_name</w:t>
+            </w:r>
+          </w:p>
+          <w:p>
+            <w:pPr>
+              <w:pStyle w:val="a5"/>
+            </w:pPr>
+            <w:r>
+              <w:t>sys_name</w:t>
             </w:r>
           </w:p>
           <w:p>
@@ -453,77 +407,12 @@
           <w:p>
             <w:pPr>
               <w:pStyle w:val="a5"/>
+              <w:rPr>
+                <w:rFonts w:hint="eastAsia"/>
+              </w:rPr>
             </w:pPr>
             <w:r>
               <w:t>table_name</w:t>
-            </w:r>
-          </w:p>
-          <w:p>
-            <w:pPr>
-              <w:pStyle w:val="a5"/>
-            </w:pPr>
-            <w:r>
-              <w:t>sys_name</w:t>
-            </w:r>
-          </w:p>
-          <w:p>
-            <w:pPr>
-              <w:pStyle w:val="a5"/>
-            </w:pPr>
-            <w:r>
-              <w:t>etl_dvlpr_name</w:t>
-            </w:r>
-          </w:p>
-          <w:p>
-            <w:pPr>
-              <w:pStyle w:val="a5"/>
-            </w:pPr>
-            <w:r>
-              <w:t>serial_no</w:t>
-            </w:r>
-          </w:p>
-          <w:p>
-            <w:pPr>
-              <w:pStyle w:val="a5"/>
-              <w:rPr>
-                <w:rFonts w:hint="eastAsia"/>
-              </w:rPr>
-            </w:pPr>
-            <w:r>
-              <w:rPr>
-                <w:rFonts w:hint="eastAsia"/>
-              </w:rPr>
-              <w:t>利用</w:t>
-            </w:r>
-            <w:r>
-              <w:rPr>
-                <w:rFonts w:hint="eastAsia"/>
-              </w:rPr>
-              <w:t>admin</w:t>
-            </w:r>
-            <w:r>
-              <w:rPr>
-                <w:rFonts w:hint="eastAsia"/>
-              </w:rPr>
-              <w:t>用户执行</w:t>
-            </w:r>
-            <w:r>
-              <w:t>刷新和保存</w:t>
-            </w:r>
-            <w:r>
-              <w:t>ETL</w:t>
-            </w:r>
-            <w:r>
-              <w:t>任务列表</w:t>
-            </w:r>
-            <w:r>
-              <w:rPr>
-                <w:rFonts w:hint="eastAsia"/>
-              </w:rPr>
-              <w:t>为</w:t>
-            </w:r>
-            <w:r>
-              <w:t>这个表填入数据。</w:t>
             </w:r>
           </w:p>
         </w:tc>
@@ -536,15 +425,18 @@
           <w:p>
             <w:pPr>
               <w:pStyle w:val="a5"/>
-              <w:rPr>
-                <w:rFonts w:hint="eastAsia"/>
-              </w:rPr>
-            </w:pPr>
-            <w:r>
-              <w:rPr>
-                <w:rFonts w:hint="eastAsia"/>
-              </w:rPr>
-              <w:t>dw_tables</w:t>
+            </w:pPr>
+            <w:r>
+              <w:t>e</w:t>
+            </w:r>
+            <w:r>
+              <w:rPr>
+                <w:rFonts w:hint="eastAsia"/>
+              </w:rPr>
+              <w:t>tl_</w:t>
+            </w:r>
+            <w:r>
+              <w:t>tasks</w:t>
             </w:r>
           </w:p>
         </w:tc>
@@ -555,18 +447,21 @@
           <w:p>
             <w:pPr>
               <w:pStyle w:val="a5"/>
-              <w:rPr>
-                <w:rFonts w:hint="eastAsia"/>
-              </w:rPr>
-            </w:pPr>
-            <w:r>
-              <w:rPr>
-                <w:rFonts w:hint="eastAsia"/>
-              </w:rPr>
-              <w:t>数据</w:t>
-            </w:r>
-            <w:r>
-              <w:t>仓库表</w:t>
+            </w:pPr>
+            <w:r>
+              <w:rPr>
+                <w:rFonts w:hint="eastAsia"/>
+              </w:rPr>
+              <w:t>ETL</w:t>
+            </w:r>
+            <w:r>
+              <w:rPr>
+                <w:rFonts w:hint="eastAsia"/>
+              </w:rPr>
+              <w:t>任务</w:t>
+            </w:r>
+            <w:r>
+              <w:t>表</w:t>
             </w:r>
           </w:p>
         </w:tc>
@@ -577,15 +472,12 @@
           <w:p>
             <w:pPr>
               <w:pStyle w:val="a5"/>
-              <w:rPr>
-                <w:rFonts w:hint="eastAsia"/>
-              </w:rPr>
-            </w:pPr>
-            <w:r>
-              <w:rPr>
-                <w:rFonts w:hint="eastAsia"/>
-              </w:rPr>
-              <w:t>是</w:t>
+            </w:pPr>
+            <w:r>
+              <w:rPr>
+                <w:rFonts w:hint="eastAsia"/>
+              </w:rPr>
+              <w:t>否</w:t>
             </w:r>
           </w:p>
         </w:tc>
@@ -601,32 +493,58 @@
               <w:rPr>
                 <w:rFonts w:hint="eastAsia"/>
               </w:rPr>
-              <w:t>定义</w:t>
-            </w:r>
-            <w:r>
-              <w:t>数据仓库中的实体。</w:t>
-            </w:r>
-            <w:r>
-              <w:rPr>
-                <w:rFonts w:hint="eastAsia"/>
-              </w:rPr>
-              <w:t>必填项</w:t>
-            </w:r>
-            <w:r>
-              <w:t>包括：</w:t>
-            </w:r>
-          </w:p>
-          <w:p>
-            <w:pPr>
-              <w:pStyle w:val="a5"/>
-              <w:rPr>
-                <w:rFonts w:hint="eastAsia"/>
-              </w:rPr>
-            </w:pPr>
-            <w:r>
-              <w:rPr>
-                <w:rFonts w:hint="eastAsia"/>
-              </w:rPr>
+              <w:t>存放</w:t>
+            </w:r>
+            <w:r>
+              <w:t>ETL</w:t>
+            </w:r>
+            <w:r>
+              <w:rPr>
+                <w:rFonts w:hint="eastAsia"/>
+              </w:rPr>
+              <w:t>映射</w:t>
+            </w:r>
+            <w:r>
+              <w:t>任务属性，一般每一张需要加载的仓库表</w:t>
+            </w:r>
+            <w:r>
+              <w:rPr>
+                <w:rFonts w:hint="eastAsia"/>
+              </w:rPr>
+              <w:t>对应一个</w:t>
+            </w:r>
+            <w:r>
+              <w:t>ETL</w:t>
+            </w:r>
+            <w:r>
+              <w:t>映射任务。</w:t>
+            </w:r>
+            <w:r>
+              <w:rPr>
+                <w:rFonts w:hint="eastAsia"/>
+              </w:rPr>
+              <w:t>其中</w:t>
+            </w:r>
+            <w:r>
+              <w:t>必填项包括：</w:t>
+            </w:r>
+          </w:p>
+          <w:p>
+            <w:pPr>
+              <w:pStyle w:val="a5"/>
+            </w:pPr>
+            <w:r>
+              <w:rPr>
+                <w:rFonts w:hint="eastAsia"/>
+              </w:rPr>
+              <w:t>task_name</w:t>
+            </w:r>
+          </w:p>
+          <w:p>
+            <w:pPr>
+              <w:pStyle w:val="a5"/>
+            </w:pPr>
+            <w:r>
               <w:t>schema_name</w:t>
             </w:r>
           </w:p>
@@ -651,48 +569,56 @@
               <w:pStyle w:val="a5"/>
             </w:pPr>
             <w:r>
-              <w:t>phy_name</w:t>
-            </w:r>
-          </w:p>
-          <w:p>
-            <w:pPr>
-              <w:pStyle w:val="a5"/>
-            </w:pPr>
-            <w:r>
-              <w:t>load_mode</w:t>
-            </w:r>
-          </w:p>
-          <w:p>
-            <w:pPr>
-              <w:pStyle w:val="a5"/>
-            </w:pPr>
-            <w:r>
-              <w:t>clear_mode</w:t>
-            </w:r>
-          </w:p>
-          <w:p>
-            <w:pPr>
-              <w:pStyle w:val="a5"/>
-            </w:pPr>
-            <w:r>
-              <w:t>keep_load_dt</w:t>
-            </w:r>
-          </w:p>
-          <w:p>
-            <w:pPr>
-              <w:pStyle w:val="a5"/>
-              <w:rPr>
-                <w:rFonts w:hint="eastAsia"/>
-              </w:rPr>
-            </w:pPr>
-            <w:r>
-              <w:rPr>
-                <w:rFonts w:hint="eastAsia"/>
-              </w:rPr>
-              <w:t>各</w:t>
-            </w:r>
-            <w:r>
-              <w:t>字段的说明参见模型文件。</w:t>
+              <w:t>etl_dvlpr_name</w:t>
+            </w:r>
+          </w:p>
+          <w:p>
+            <w:pPr>
+              <w:pStyle w:val="a5"/>
+            </w:pPr>
+            <w:r>
+              <w:t>serial_no</w:t>
+            </w:r>
+          </w:p>
+          <w:p>
+            <w:pPr>
+              <w:pStyle w:val="a5"/>
+            </w:pPr>
+            <w:r>
+              <w:rPr>
+                <w:rFonts w:hint="eastAsia"/>
+              </w:rPr>
+              <w:t>利用</w:t>
+            </w:r>
+            <w:r>
+              <w:rPr>
+                <w:rFonts w:hint="eastAsia"/>
+              </w:rPr>
+              <w:t>admin</w:t>
+            </w:r>
+            <w:r>
+              <w:rPr>
+                <w:rFonts w:hint="eastAsia"/>
+              </w:rPr>
+              <w:t>用户执行</w:t>
+            </w:r>
+            <w:r>
+              <w:t>刷新和保存</w:t>
+            </w:r>
+            <w:r>
+              <w:t>ETL</w:t>
+            </w:r>
+            <w:r>
+              <w:t>任务列表</w:t>
+            </w:r>
+            <w:r>
+              <w:rPr>
+                <w:rFonts w:hint="eastAsia"/>
+              </w:rPr>
+              <w:t>为</w:t>
+            </w:r>
+            <w:r>
+              <w:t>这个表填入数据。</w:t>
             </w:r>
           </w:p>
         </w:tc>
@@ -705,15 +631,12 @@
           <w:p>
             <w:pPr>
               <w:pStyle w:val="a5"/>
-              <w:rPr>
-                <w:rFonts w:hint="eastAsia"/>
-              </w:rPr>
-            </w:pPr>
-            <w:r>
-              <w:rPr>
-                <w:rFonts w:hint="eastAsia"/>
-              </w:rPr>
-              <w:t>dw_table_mapping</w:t>
+            </w:pPr>
+            <w:r>
+              <w:rPr>
+                <w:rFonts w:hint="eastAsia"/>
+              </w:rPr>
+              <w:t>dw_tables</w:t>
             </w:r>
           </w:p>
         </w:tc>
@@ -724,9 +647,6 @@
           <w:p>
             <w:pPr>
               <w:pStyle w:val="a5"/>
-              <w:rPr>
-                <w:rFonts w:hint="eastAsia"/>
-              </w:rPr>
             </w:pPr>
             <w:r>
               <w:rPr>
@@ -735,7 +655,7 @@
               <w:t>数据</w:t>
             </w:r>
             <w:r>
-              <w:t>仓库表级映射</w:t>
+              <w:t>仓库表</w:t>
             </w:r>
           </w:p>
         </w:tc>
@@ -746,9 +666,6 @@
           <w:p>
             <w:pPr>
               <w:pStyle w:val="a5"/>
-              <w:rPr>
-                <w:rFonts w:hint="eastAsia"/>
-              </w:rPr>
             </w:pPr>
             <w:r>
               <w:rPr>
@@ -773,37 +690,26 @@
               <w:t>定义</w:t>
             </w:r>
             <w:r>
-              <w:t>源系统表和数据仓库表之间的映射关系。</w:t>
-            </w:r>
-            <w:r>
-              <w:rPr>
-                <w:rFonts w:hint="eastAsia"/>
-              </w:rPr>
-              <w:t>必填</w:t>
-            </w:r>
-            <w:r>
-              <w:t>项包括：</w:t>
-            </w:r>
-          </w:p>
-          <w:p>
-            <w:pPr>
-              <w:pStyle w:val="a5"/>
-              <w:rPr>
-                <w:rFonts w:hint="eastAsia"/>
-              </w:rPr>
-            </w:pPr>
-            <w:r>
-              <w:rPr>
-                <w:rFonts w:hint="eastAsia"/>
-              </w:rPr>
-              <w:t>load_batch</w:t>
-            </w:r>
-          </w:p>
-          <w:p>
-            <w:pPr>
-              <w:pStyle w:val="a5"/>
-            </w:pPr>
-            <w:r>
+              <w:t>数据仓库中的实体。</w:t>
+            </w:r>
+            <w:r>
+              <w:rPr>
+                <w:rFonts w:hint="eastAsia"/>
+              </w:rPr>
+              <w:t>必填项</w:t>
+            </w:r>
+            <w:r>
+              <w:t>包括：</w:t>
+            </w:r>
+          </w:p>
+          <w:p>
+            <w:pPr>
+              <w:pStyle w:val="a5"/>
+            </w:pPr>
+            <w:r>
+              <w:rPr>
+                <w:rFonts w:hint="eastAsia"/>
+              </w:rPr>
               <w:t>schema_name</w:t>
             </w:r>
           </w:p>
@@ -812,14 +718,6 @@
               <w:pStyle w:val="a5"/>
             </w:pPr>
             <w:r>
-              <w:t>src_schema</w:t>
-            </w:r>
-          </w:p>
-          <w:p>
-            <w:pPr>
-              <w:pStyle w:val="a5"/>
-            </w:pPr>
-            <w:r>
               <w:t>table_name</w:t>
             </w:r>
           </w:p>
@@ -828,77 +726,44 @@
               <w:pStyle w:val="a5"/>
             </w:pPr>
             <w:r>
-              <w:lastRenderedPageBreak/>
-              <w:t>src_table_name</w:t>
-            </w:r>
-          </w:p>
-          <w:p>
-            <w:pPr>
-              <w:pStyle w:val="a5"/>
-              <w:rPr>
-                <w:rFonts w:hint="eastAsia"/>
-              </w:rPr>
-            </w:pPr>
-            <w:r>
               <w:t>sys_name</w:t>
             </w:r>
-            <w:r>
-              <w:rPr>
-                <w:rFonts w:hint="eastAsia"/>
-              </w:rPr>
-              <w:t>（固定</w:t>
-            </w:r>
-            <w:r>
-              <w:t>为</w:t>
-            </w:r>
-            <w:r>
-              <w:t>’DW’</w:t>
-            </w:r>
-            <w:r>
-              <w:rPr>
-                <w:rFonts w:hint="eastAsia"/>
-              </w:rPr>
-              <w:t>）</w:t>
-            </w:r>
-          </w:p>
-          <w:p>
-            <w:pPr>
-              <w:pStyle w:val="a5"/>
-            </w:pPr>
-            <w:r>
-              <w:t>src_sys_name</w:t>
-            </w:r>
-          </w:p>
-          <w:p>
-            <w:pPr>
-              <w:pStyle w:val="a5"/>
-            </w:pPr>
-            <w:r>
-              <w:t>join_order</w:t>
-            </w:r>
-          </w:p>
-          <w:p>
-            <w:pPr>
-              <w:pStyle w:val="a5"/>
-            </w:pPr>
-            <w:r>
-              <w:t>table_alias</w:t>
-            </w:r>
-          </w:p>
-          <w:p>
-            <w:pPr>
-              <w:pStyle w:val="a5"/>
-            </w:pPr>
-            <w:r>
-              <w:t>join_type</w:t>
-            </w:r>
-          </w:p>
-          <w:p>
-            <w:pPr>
-              <w:pStyle w:val="a5"/>
-              <w:rPr>
-                <w:rFonts w:hint="eastAsia"/>
-              </w:rPr>
+          </w:p>
+          <w:p>
+            <w:pPr>
+              <w:pStyle w:val="a5"/>
+            </w:pPr>
+            <w:r>
+              <w:t>phy_name</w:t>
+            </w:r>
+          </w:p>
+          <w:p>
+            <w:pPr>
+              <w:pStyle w:val="a5"/>
+            </w:pPr>
+            <w:r>
+              <w:t>load_mode</w:t>
+            </w:r>
+          </w:p>
+          <w:p>
+            <w:pPr>
+              <w:pStyle w:val="a5"/>
+            </w:pPr>
+            <w:r>
+              <w:t>clear_mode</w:t>
+            </w:r>
+          </w:p>
+          <w:p>
+            <w:pPr>
+              <w:pStyle w:val="a5"/>
+            </w:pPr>
+            <w:r>
+              <w:t>keep_load_dt</w:t>
+            </w:r>
+          </w:p>
+          <w:p>
+            <w:pPr>
+              <w:pStyle w:val="a5"/>
             </w:pPr>
             <w:r>
               <w:rPr>
@@ -920,16 +785,224 @@
           <w:p>
             <w:pPr>
               <w:pStyle w:val="a5"/>
-              <w:rPr>
-                <w:rFonts w:hint="eastAsia"/>
-              </w:rPr>
-            </w:pPr>
-            <w:r>
-              <w:rPr>
-                <w:rFonts w:hint="eastAsia"/>
-              </w:rPr>
+            </w:pPr>
+            <w:r>
+              <w:rPr>
+                <w:rFonts w:hint="eastAsia"/>
+              </w:rPr>
+              <w:t>dw_table_mapping</w:t>
+            </w:r>
+          </w:p>
+        </w:tc>
+        <w:tc>
+          <w:tcPr>
+            <w:tcW w:w="1817" w:type="dxa"/>
+          </w:tcPr>
+          <w:p>
+            <w:pPr>
+              <w:pStyle w:val="a5"/>
+            </w:pPr>
+            <w:r>
+              <w:rPr>
+                <w:rFonts w:hint="eastAsia"/>
+              </w:rPr>
+              <w:t>数据</w:t>
+            </w:r>
+            <w:r>
+              <w:t>仓库表级映</w:t>
+            </w:r>
+            <w:r>
               <w:lastRenderedPageBreak/>
-              <w:t>dw_subjects</w:t>
+              <w:t>射</w:t>
+            </w:r>
+          </w:p>
+        </w:tc>
+        <w:tc>
+          <w:tcPr>
+            <w:tcW w:w="709" w:type="dxa"/>
+          </w:tcPr>
+          <w:p>
+            <w:pPr>
+              <w:pStyle w:val="a5"/>
+            </w:pPr>
+            <w:r>
+              <w:rPr>
+                <w:rFonts w:hint="eastAsia"/>
+              </w:rPr>
+              <w:lastRenderedPageBreak/>
+              <w:t>否</w:t>
+            </w:r>
+          </w:p>
+        </w:tc>
+        <w:tc>
+          <w:tcPr>
+            <w:tcW w:w="3906" w:type="dxa"/>
+          </w:tcPr>
+          <w:p>
+            <w:pPr>
+              <w:pStyle w:val="a5"/>
+            </w:pPr>
+            <w:r>
+              <w:rPr>
+                <w:rFonts w:hint="eastAsia"/>
+              </w:rPr>
+              <w:t>定义</w:t>
+            </w:r>
+            <w:r>
+              <w:t>源系统表和数据仓库表之间的映射</w:t>
+            </w:r>
+            <w:r>
+              <w:lastRenderedPageBreak/>
+              <w:t>关系。</w:t>
+            </w:r>
+            <w:r>
+              <w:rPr>
+                <w:rFonts w:hint="eastAsia"/>
+              </w:rPr>
+              <w:t>必填</w:t>
+            </w:r>
+            <w:r>
+              <w:t>项包括：</w:t>
+            </w:r>
+          </w:p>
+          <w:p>
+            <w:pPr>
+              <w:pStyle w:val="a5"/>
+            </w:pPr>
+            <w:r>
+              <w:rPr>
+                <w:rFonts w:hint="eastAsia"/>
+              </w:rPr>
+              <w:t>load_batch</w:t>
+            </w:r>
+          </w:p>
+          <w:p>
+            <w:pPr>
+              <w:pStyle w:val="a5"/>
+            </w:pPr>
+            <w:r>
+              <w:t>schema_name</w:t>
+            </w:r>
+          </w:p>
+          <w:p>
+            <w:pPr>
+              <w:pStyle w:val="a5"/>
+            </w:pPr>
+            <w:r>
+              <w:t>src_schema</w:t>
+            </w:r>
+          </w:p>
+          <w:p>
+            <w:pPr>
+              <w:pStyle w:val="a5"/>
+            </w:pPr>
+            <w:r>
+              <w:t>table_name</w:t>
+            </w:r>
+          </w:p>
+          <w:p>
+            <w:pPr>
+              <w:pStyle w:val="a5"/>
+            </w:pPr>
+            <w:r>
+              <w:t>src_table_name</w:t>
+            </w:r>
+          </w:p>
+          <w:p>
+            <w:pPr>
+              <w:pStyle w:val="a5"/>
+            </w:pPr>
+            <w:r>
+              <w:t>sys_name</w:t>
+            </w:r>
+            <w:r>
+              <w:rPr>
+                <w:rFonts w:hint="eastAsia"/>
+              </w:rPr>
+              <w:t>（固定</w:t>
+            </w:r>
+            <w:r>
+              <w:t>为</w:t>
+            </w:r>
+            <w:r>
+              <w:t>’DW’</w:t>
+            </w:r>
+            <w:r>
+              <w:rPr>
+                <w:rFonts w:hint="eastAsia"/>
+              </w:rPr>
+              <w:t>）</w:t>
+            </w:r>
+          </w:p>
+          <w:p>
+            <w:pPr>
+              <w:pStyle w:val="a5"/>
+            </w:pPr>
+            <w:r>
+              <w:t>src_sys_name</w:t>
+            </w:r>
+          </w:p>
+          <w:p>
+            <w:pPr>
+              <w:pStyle w:val="a5"/>
+            </w:pPr>
+            <w:r>
+              <w:t>join_order</w:t>
+            </w:r>
+          </w:p>
+          <w:p>
+            <w:pPr>
+              <w:pStyle w:val="a5"/>
+            </w:pPr>
+            <w:r>
+              <w:t>table_alias</w:t>
+            </w:r>
+          </w:p>
+          <w:p>
+            <w:pPr>
+              <w:pStyle w:val="a5"/>
+            </w:pPr>
+            <w:r>
+              <w:t>join_type</w:t>
+            </w:r>
+          </w:p>
+          <w:p>
+            <w:pPr>
+              <w:pStyle w:val="a5"/>
+              <w:rPr>
+                <w:rFonts w:hint="eastAsia"/>
+              </w:rPr>
+            </w:pPr>
+            <w:r>
+              <w:rPr>
+                <w:rFonts w:hint="eastAsia"/>
+              </w:rPr>
+              <w:t>各</w:t>
+            </w:r>
+            <w:r>
+              <w:t>字段的说明参见模型文件。</w:t>
+            </w:r>
+          </w:p>
+        </w:tc>
+      </w:tr>
+      <w:tr>
+        <w:tc>
+          <w:tcPr>
+            <w:tcW w:w="1864" w:type="dxa"/>
+          </w:tcPr>
+          <w:p>
+            <w:pPr>
+              <w:pStyle w:val="a5"/>
+              <w:rPr>
+                <w:rFonts w:hint="eastAsia"/>
+              </w:rPr>
+            </w:pPr>
+            <w:r>
+              <w:rPr>
+                <w:rFonts w:hint="eastAsia"/>
+              </w:rPr>
+              <w:lastRenderedPageBreak/>
+              <w:t>dw_column_mapping</w:t>
             </w:r>
           </w:p>
         </w:tc>
@@ -948,10 +1021,10 @@
               <w:rPr>
                 <w:rFonts w:hint="eastAsia"/>
               </w:rPr>
-              <w:t>数据</w:t>
-            </w:r>
-            <w:r>
-              <w:t>仓库主题表</w:t>
+              <w:t>数据仓库字段级</w:t>
+            </w:r>
+            <w:r>
+              <w:t>映射</w:t>
             </w:r>
           </w:p>
         </w:tc>
@@ -970,7 +1043,7 @@
               <w:rPr>
                 <w:rFonts w:hint="eastAsia"/>
               </w:rPr>
-              <w:t>是</w:t>
+              <w:t>否</w:t>
             </w:r>
           </w:p>
         </w:tc>
@@ -981,6 +1054,9 @@
           <w:p>
             <w:pPr>
               <w:pStyle w:val="a5"/>
+              <w:rPr>
+                <w:rFonts w:hint="eastAsia"/>
+              </w:rPr>
             </w:pPr>
             <w:r>
               <w:rPr>
@@ -989,30 +1065,40 @@
               <w:t>定义</w:t>
             </w:r>
             <w:r>
-              <w:t>数据仓库的主题。</w:t>
-            </w:r>
-            <w:r>
-              <w:rPr>
-                <w:rFonts w:hint="eastAsia"/>
-              </w:rPr>
-              <w:t>必填项</w:t>
-            </w:r>
-            <w:r>
-              <w:t>包括</w:t>
-            </w:r>
-          </w:p>
-          <w:p>
-            <w:pPr>
-              <w:pStyle w:val="a5"/>
-              <w:rPr>
-                <w:rFonts w:hint="eastAsia"/>
-              </w:rPr>
-            </w:pPr>
-            <w:r>
-              <w:rPr>
-                <w:rFonts w:hint="eastAsia"/>
-              </w:rPr>
-              <w:t>subject_name</w:t>
+              <w:t>数据仓库基础层实体的字段级映射</w:t>
+            </w:r>
+            <w:r>
+              <w:rPr>
+                <w:rFonts w:hint="eastAsia"/>
+              </w:rPr>
+              <w:t>。</w:t>
+            </w:r>
+            <w:r>
+              <w:rPr>
+                <w:rFonts w:hint="eastAsia"/>
+              </w:rPr>
+              <w:t>这个</w:t>
+            </w:r>
+            <w:r>
+              <w:t>表的数据</w:t>
+            </w:r>
+            <w:r>
+              <w:rPr>
+                <w:rFonts w:hint="eastAsia"/>
+              </w:rPr>
+              <w:t>来自</w:t>
+            </w:r>
+            <w:r>
+              <w:t>用户在映射模板中填写</w:t>
+            </w:r>
+            <w:r>
+              <w:rPr>
+                <w:rFonts w:hint="eastAsia"/>
+              </w:rPr>
+              <w:t>的</w:t>
+            </w:r>
+            <w:r>
+              <w:t>映射内容。</w:t>
             </w:r>
             <w:bookmarkStart w:id="0" w:name="_GoBack"/>
             <w:bookmarkEnd w:id="0"/>
@@ -1027,10 +1113,13 @@
           <w:p>
             <w:pPr>
               <w:pStyle w:val="a5"/>
-              <w:rPr>
-                <w:rFonts w:hint="eastAsia"/>
-              </w:rPr>
-            </w:pPr>
+            </w:pPr>
+            <w:r>
+              <w:rPr>
+                <w:rFonts w:hint="eastAsia"/>
+              </w:rPr>
+              <w:t>dw_subjects</w:t>
+            </w:r>
           </w:p>
         </w:tc>
         <w:tc>
@@ -1040,10 +1129,16 @@
           <w:p>
             <w:pPr>
               <w:pStyle w:val="a5"/>
-              <w:rPr>
-                <w:rFonts w:hint="eastAsia"/>
-              </w:rPr>
-            </w:pPr>
+            </w:pPr>
+            <w:r>
+              <w:rPr>
+                <w:rFonts w:hint="eastAsia"/>
+              </w:rPr>
+              <w:t>数据</w:t>
+            </w:r>
+            <w:r>
+              <w:t>仓库主题表</w:t>
+            </w:r>
           </w:p>
         </w:tc>
         <w:tc>
@@ -1053,10 +1148,13 @@
           <w:p>
             <w:pPr>
               <w:pStyle w:val="a5"/>
-              <w:rPr>
-                <w:rFonts w:hint="eastAsia"/>
-              </w:rPr>
-            </w:pPr>
+            </w:pPr>
+            <w:r>
+              <w:rPr>
+                <w:rFonts w:hint="eastAsia"/>
+              </w:rPr>
+              <w:t>是</w:t>
+            </w:r>
           </w:p>
         </w:tc>
         <w:tc>
@@ -1066,10 +1164,36 @@
           <w:p>
             <w:pPr>
               <w:pStyle w:val="a5"/>
-              <w:rPr>
-                <w:rFonts w:hint="eastAsia"/>
-              </w:rPr>
-            </w:pPr>
+            </w:pPr>
+            <w:r>
+              <w:rPr>
+                <w:rFonts w:hint="eastAsia"/>
+              </w:rPr>
+              <w:t>定义</w:t>
+            </w:r>
+            <w:r>
+              <w:t>数据仓库的主题。</w:t>
+            </w:r>
+            <w:r>
+              <w:rPr>
+                <w:rFonts w:hint="eastAsia"/>
+              </w:rPr>
+              <w:t>必填项</w:t>
+            </w:r>
+            <w:r>
+              <w:t>包括</w:t>
+            </w:r>
+          </w:p>
+          <w:p>
+            <w:pPr>
+              <w:pStyle w:val="a5"/>
+            </w:pPr>
+            <w:r>
+              <w:rPr>
+                <w:rFonts w:hint="eastAsia"/>
+              </w:rPr>
+              <w:t>subject_name</w:t>
+            </w:r>
           </w:p>
         </w:tc>
       </w:tr>
@@ -1081,10 +1205,13 @@
           <w:p>
             <w:pPr>
               <w:pStyle w:val="a5"/>
-              <w:rPr>
-                <w:rFonts w:hint="eastAsia"/>
-              </w:rPr>
-            </w:pPr>
+            </w:pPr>
+            <w:r>
+              <w:rPr>
+                <w:rFonts w:hint="eastAsia"/>
+              </w:rPr>
+              <w:t>dw_columns</w:t>
+            </w:r>
           </w:p>
         </w:tc>
         <w:tc>
@@ -1098,6 +1225,15 @@
                 <w:rFonts w:hint="eastAsia"/>
               </w:rPr>
             </w:pPr>
+            <w:r>
+              <w:rPr>
+                <w:rFonts w:hint="eastAsia"/>
+              </w:rPr>
+              <w:t>数据仓库</w:t>
+            </w:r>
+            <w:r>
+              <w:t>实体属性表</w:t>
+            </w:r>
           </w:p>
         </w:tc>
         <w:tc>
@@ -1107,10 +1243,13 @@
           <w:p>
             <w:pPr>
               <w:pStyle w:val="a5"/>
-              <w:rPr>
-                <w:rFonts w:hint="eastAsia"/>
-              </w:rPr>
-            </w:pPr>
+            </w:pPr>
+            <w:r>
+              <w:rPr>
+                <w:rFonts w:hint="eastAsia"/>
+              </w:rPr>
+              <w:t>是</w:t>
+            </w:r>
           </w:p>
         </w:tc>
         <w:tc>
@@ -1120,9 +1259,170 @@
           <w:p>
             <w:pPr>
               <w:pStyle w:val="a5"/>
-              <w:rPr>
-                <w:rFonts w:hint="eastAsia"/>
-              </w:rPr>
+            </w:pPr>
+            <w:r>
+              <w:rPr>
+                <w:rFonts w:hint="eastAsia"/>
+              </w:rPr>
+              <w:t>定义</w:t>
+            </w:r>
+            <w:r>
+              <w:t>数据仓库</w:t>
+            </w:r>
+            <w:r>
+              <w:rPr>
+                <w:rFonts w:hint="eastAsia"/>
+              </w:rPr>
+              <w:t>实体</w:t>
+            </w:r>
+            <w:r>
+              <w:t>的属性。必填项</w:t>
+            </w:r>
+            <w:r>
+              <w:rPr>
+                <w:rFonts w:hint="eastAsia"/>
+              </w:rPr>
+              <w:t>包括</w:t>
+            </w:r>
+            <w:r>
+              <w:t>：</w:t>
+            </w:r>
+          </w:p>
+          <w:p>
+            <w:pPr>
+              <w:pStyle w:val="a5"/>
+              <w:rPr>
+                <w:rFonts w:hint="eastAsia"/>
+              </w:rPr>
+            </w:pPr>
+            <w:r>
+              <w:rPr>
+                <w:rFonts w:hint="eastAsia"/>
+              </w:rPr>
+              <w:t>column_name</w:t>
+            </w:r>
+          </w:p>
+          <w:p>
+            <w:pPr>
+              <w:pStyle w:val="a5"/>
+            </w:pPr>
+            <w:r>
+              <w:t>schema_name</w:t>
+            </w:r>
+          </w:p>
+          <w:p>
+            <w:pPr>
+              <w:pStyle w:val="a5"/>
+            </w:pPr>
+            <w:r>
+              <w:t>table_name</w:t>
+            </w:r>
+          </w:p>
+          <w:p>
+            <w:pPr>
+              <w:pStyle w:val="a5"/>
+            </w:pPr>
+            <w:r>
+              <w:t>sys_name</w:t>
+            </w:r>
+          </w:p>
+          <w:p>
+            <w:pPr>
+              <w:pStyle w:val="a5"/>
+            </w:pPr>
+            <w:r>
+              <w:t>column_id</w:t>
+            </w:r>
+          </w:p>
+          <w:p>
+            <w:pPr>
+              <w:pStyle w:val="a5"/>
+            </w:pPr>
+            <w:r>
+              <w:t>data_type</w:t>
+            </w:r>
+          </w:p>
+          <w:p>
+            <w:pPr>
+              <w:pStyle w:val="a5"/>
+            </w:pPr>
+            <w:r>
+              <w:t>phy_name</w:t>
+            </w:r>
+          </w:p>
+          <w:p>
+            <w:pPr>
+              <w:pStyle w:val="a5"/>
+              <w:rPr>
+                <w:rFonts w:hint="eastAsia"/>
+              </w:rPr>
+            </w:pPr>
+            <w:r>
+              <w:rPr>
+                <w:rFonts w:hint="eastAsia"/>
+              </w:rPr>
+              <w:t>is_pk</w:t>
+            </w:r>
+          </w:p>
+          <w:p>
+            <w:pPr>
+              <w:pStyle w:val="a5"/>
+            </w:pPr>
+            <w:r>
+              <w:t>chain_compare</w:t>
+            </w:r>
+          </w:p>
+          <w:p>
+            <w:pPr>
+              <w:pStyle w:val="a5"/>
+              <w:rPr>
+                <w:rFonts w:hint="eastAsia"/>
+              </w:rPr>
+            </w:pPr>
+            <w:r>
+              <w:t>is_partition_key</w:t>
+            </w:r>
+          </w:p>
+        </w:tc>
+      </w:tr>
+      <w:tr>
+        <w:tc>
+          <w:tcPr>
+            <w:tcW w:w="1864" w:type="dxa"/>
+          </w:tcPr>
+          <w:p>
+            <w:pPr>
+              <w:pStyle w:val="a5"/>
+            </w:pPr>
+          </w:p>
+        </w:tc>
+        <w:tc>
+          <w:tcPr>
+            <w:tcW w:w="1817" w:type="dxa"/>
+          </w:tcPr>
+          <w:p>
+            <w:pPr>
+              <w:pStyle w:val="a5"/>
+            </w:pPr>
+          </w:p>
+        </w:tc>
+        <w:tc>
+          <w:tcPr>
+            <w:tcW w:w="709" w:type="dxa"/>
+          </w:tcPr>
+          <w:p>
+            <w:pPr>
+              <w:pStyle w:val="a5"/>
+            </w:pPr>
+          </w:p>
+        </w:tc>
+        <w:tc>
+          <w:tcPr>
+            <w:tcW w:w="3906" w:type="dxa"/>
+          </w:tcPr>
+          <w:p>
+            <w:pPr>
+              <w:pStyle w:val="a5"/>
             </w:pPr>
           </w:p>
         </w:tc>
@@ -1131,9 +1431,6 @@
     <w:p>
       <w:pPr>
         <w:ind w:firstLine="480"/>
-        <w:rPr>
-          <w:rFonts w:hint="eastAsia"/>
-        </w:rPr>
       </w:pPr>
     </w:p>
     <w:p>
@@ -1148,6 +1445,22 @@
         <w:rPr>
           <w:rFonts w:hint="eastAsia"/>
         </w:rPr>
+        <w:t>映射</w:t>
+      </w:r>
+      <w:r>
+        <w:t>模板</w:t>
+      </w:r>
+    </w:p>
+    <w:p>
+      <w:pPr>
+        <w:pStyle w:val="2"/>
+        <w:spacing w:line="415" w:lineRule="auto"/>
+        <w:ind w:firstLineChars="0" w:firstLine="0"/>
+      </w:pPr>
+      <w:r>
+        <w:rPr>
+          <w:rFonts w:hint="eastAsia"/>
+        </w:rPr>
         <w:t>系统</w:t>
       </w:r>
       <w:r>
@@ -1157,9 +1470,6 @@
     <w:p>
       <w:pPr>
         <w:ind w:firstLine="480"/>
-        <w:rPr>
-          <w:rFonts w:hint="eastAsia"/>
-        </w:rPr>
       </w:pPr>
       <w:r>
         <w:rPr>
@@ -1314,6 +1624,7 @@
         <w:rPr>
           <w:rFonts w:hint="eastAsia"/>
         </w:rPr>
+        <w:lastRenderedPageBreak/>
         <w:t>数据源</w:t>
       </w:r>
       <w:r>
@@ -1349,11 +1660,9 @@
     </w:p>
     <w:p>
       <w:pPr>
-        <w:pStyle w:val="1"/>
+        <w:pStyle w:val="2"/>
+        <w:spacing w:line="415" w:lineRule="auto"/>
         <w:ind w:firstLineChars="0" w:firstLine="0"/>
-        <w:rPr>
-          <w:rFonts w:hint="eastAsia"/>
-        </w:rPr>
       </w:pPr>
       <w:r>
         <w:rPr>
@@ -1925,6 +2234,29 @@
       <w:szCs w:val="44"/>
     </w:rPr>
   </w:style>
+  <w:style w:type="paragraph" w:styleId="2">
+    <w:name w:val="heading 2"/>
+    <w:basedOn w:val="a"/>
+    <w:next w:val="a"/>
+    <w:link w:val="2Char"/>
+    <w:uiPriority w:val="9"/>
+    <w:unhideWhenUsed/>
+    <w:qFormat/>
+    <w:rsid w:val="00C4567D"/>
+    <w:pPr>
+      <w:keepNext/>
+      <w:keepLines/>
+      <w:spacing w:before="260" w:after="260" w:line="416" w:lineRule="auto"/>
+      <w:outlineLvl w:val="1"/>
+    </w:pPr>
+    <w:rPr>
+      <w:rFonts w:asciiTheme="majorHAnsi" w:eastAsiaTheme="majorEastAsia" w:hAnsiTheme="majorHAnsi" w:cstheme="majorBidi"/>
+      <w:b/>
+      <w:bCs/>
+      <w:sz w:val="32"/>
+      <w:szCs w:val="32"/>
+    </w:rPr>
+  </w:style>
   <w:style w:type="character" w:default="1" w:styleId="a0">
     <w:name w:val="Default Paragraph Font"/>
     <w:uiPriority w:val="1"/>
@@ -2014,6 +2346,20 @@
     <w:rsid w:val="0008661D"/>
     <w:rPr>
       <w:szCs w:val="21"/>
+    </w:rPr>
+  </w:style>
+  <w:style w:type="character" w:customStyle="1" w:styleId="2Char">
+    <w:name w:val="标题 2 Char"/>
+    <w:basedOn w:val="a0"/>
+    <w:link w:val="2"/>
+    <w:uiPriority w:val="9"/>
+    <w:rsid w:val="00C4567D"/>
+    <w:rPr>
+      <w:rFonts w:asciiTheme="majorHAnsi" w:eastAsiaTheme="majorEastAsia" w:hAnsiTheme="majorHAnsi" w:cstheme="majorBidi"/>
+      <w:b/>
+      <w:bCs/>
+      <w:sz w:val="32"/>
+      <w:szCs w:val="32"/>
     </w:rPr>
   </w:style>
 </w:styles>
@@ -2285,7 +2631,7 @@
 </file>
 
 <file path=customXml/itemProps1.xml><?xml version="1.0" encoding="utf-8"?>
-<ds:datastoreItem xmlns:ds="http://schemas.openxmlformats.org/officeDocument/2006/customXml" ds:itemID="{53EFBD49-6640-4568-92BE-B0370C965285}">
+<ds:datastoreItem xmlns:ds="http://schemas.openxmlformats.org/officeDocument/2006/customXml" ds:itemID="{37479B35-963E-4F96-B61F-E7ABB264C285}">
   <ds:schemaRefs>
     <ds:schemaRef ds:uri="http://schemas.openxmlformats.org/officeDocument/2006/bibliography"/>
   </ds:schemaRefs>

</xml_diff>